<commit_message>
type in centrifugal pump
</commit_message>
<xml_diff>
--- a/text.docx
+++ b/text.docx
@@ -125,7 +125,7 @@
         <w:t xml:space="preserve"> understood with Bernoulli’s principle which states that higher velocity = lower pressure. In the flow simulation above, it can be seen that the air near the inlet is flowing quickly (green), whereas the air near the outlet is flowing slowly (blue). </w:t>
       </w:r>
       <w:r>
-        <w:t>This means that the pressure near the inlet is low while the pressure near the outlet is high (Bernoulli’s principle). Since fluids naturally flow from high pressure areas to low pressure areas, the air near the above the inlet will try to even out the pressure</w:t>
+        <w:t>This means that the pressure near the inlet is low while the pressure near the outlet is high (Bernoulli’s principle). Since fluids naturally flow from high pressure areas to low pressure areas, the air above the inlet will try to even out the pressure</w:t>
       </w:r>
       <w:r>
         <w:t xml:space="preserve"> difference</w:t>
@@ -583,48 +583,17 @@
       </w:r>
     </w:p>
     <w:p>
-      <w:pPr>
-        <w:rPr>
-          <w:b/>
-          <w:bCs/>
-        </w:rPr>
-      </w:pPr>
-      <w:r>
-        <w:rPr>
-          <w:b/>
-          <w:bCs/>
-        </w:rPr>
-        <w:t>What?</w:t>
-      </w:r>
-    </w:p>
-    <w:p>
-      <w:pPr>
-        <w:rPr>
-          <w:b/>
-          <w:bCs/>
-        </w:rPr>
-      </w:pPr>
-      <w:r>
-        <w:rPr>
-          <w:b/>
-          <w:bCs/>
-        </w:rPr>
-        <w:t>How?</w:t>
-      </w:r>
-    </w:p>
-    <w:p>
-      <w:pPr>
-        <w:rPr>
-          <w:b/>
-          <w:bCs/>
-        </w:rPr>
-      </w:pPr>
-      <w:r>
-        <w:rPr>
-          <w:b/>
-          <w:bCs/>
-        </w:rPr>
-        <w:t>Results</w:t>
+      <w:r>
+        <w:t xml:space="preserve">This project involves a </w:t>
+      </w:r>
+      <w:r>
+        <w:t>4-cylinder</w:t>
+      </w:r>
+      <w:r>
+        <w:t xml:space="preserve"> engine I modeled using Solidworks. Although a tutorial was used,</w:t>
+      </w:r>
+      <w:r>
+        <w:t xml:space="preserve"> 2D engineering drawings were still translated into a detailed 3D model.</w:t>
       </w:r>
       <w:r>
         <w:rPr>
@@ -747,34 +716,13 @@
         <w:t>smarter</w:t>
       </w:r>
       <w:r>
-        <w:t xml:space="preserve"> than the easy </w:t>
-      </w:r>
-      <w:proofErr w:type="gramStart"/>
-      <w:r>
-        <w:t>AI</w:t>
-      </w:r>
-      <w:proofErr w:type="gramEnd"/>
+        <w:t xml:space="preserve"> than the easy AI</w:t>
+      </w:r>
     </w:p>
     <w:p/>
     <w:p>
       <w:r>
-        <w:t xml:space="preserve">Hard difficulty AI is </w:t>
-      </w:r>
-      <w:proofErr w:type="gramStart"/>
-      <w:r>
-        <w:t>really hard</w:t>
-      </w:r>
-      <w:proofErr w:type="gramEnd"/>
-      <w:r>
-        <w:t xml:space="preserve">. </w:t>
-      </w:r>
-      <w:proofErr w:type="gramStart"/>
-      <w:r>
-        <w:t>Actually, it</w:t>
-      </w:r>
-      <w:proofErr w:type="gramEnd"/>
-      <w:r>
-        <w:t xml:space="preserve"> is impossible to beat.</w:t>
+        <w:t>Hard difficulty AI is really hard. Actually, it is impossible to beat.</w:t>
       </w:r>
       <w:r>
         <w:t xml:space="preserve"> This AI utilises an algorithm called Knuth’s algorithm. Essentially, it will compute the guess which eliminates the maximum number of possibilities from the number of possibilities that are left. This AI will ALWAYS break the code in under 5 tries.</w:t>
@@ -821,15 +769,7 @@
         <w:t xml:space="preserve">also </w:t>
       </w:r>
       <w:r>
-        <w:t xml:space="preserve">learned a lot about the Knuth’s algorithm. It was a </w:t>
-      </w:r>
-      <w:proofErr w:type="gramStart"/>
-      <w:r>
-        <w:t>pretty hard</w:t>
-      </w:r>
-      <w:proofErr w:type="gramEnd"/>
-      <w:r>
-        <w:t xml:space="preserve"> algorithm to grasp, and even harder to apply. Overall, I am happy with the outcome.</w:t>
+        <w:t>learned a lot about the Knuth’s algorithm. It was a pretty hard algorithm to grasp, and even harder to apply. Overall, I am happy with the outcome.</w:t>
       </w:r>
       <w:r>
         <w:rPr>
@@ -886,16 +826,11 @@
       <w:r>
         <w:t xml:space="preserve">In short Saitama is a general-purpose discord bot. But what is a discord bot? It is server hosted application which </w:t>
       </w:r>
-      <w:proofErr w:type="gramStart"/>
       <w:r>
         <w:t xml:space="preserve">is </w:t>
       </w:r>
       <w:r>
-        <w:t>able to</w:t>
-      </w:r>
-      <w:proofErr w:type="gramEnd"/>
-      <w:r>
-        <w:t xml:space="preserve"> interact with a chat service called discord. Specifically, Saitama is able respond to certain messages keep track of interesting user statistics, execute commands such as ban, and once upon a time, Saitama was </w:t>
+        <w:t xml:space="preserve">able to interact with a chat service called discord. Specifically, Saitama is able respond to certain messages keep track of interesting user statistics, execute commands such as ban, and once upon a time, Saitama was </w:t>
       </w:r>
       <w:r>
         <w:t>even</w:t>

</xml_diff>